<commit_message>
Another edit to the documentation
</commit_message>
<xml_diff>
--- a/Library.docx
+++ b/Library.docx
@@ -9,11 +9,13 @@
         </w:tabs>
         <w:rPr>
           <w:rFonts w:ascii="Arial" w:hAnsi="Arial" w:cs="Arial"/>
-        </w:rPr>
-      </w:pPr>
-      <w:r>
-        <w:rPr>
-          <w:rFonts w:ascii="Arial" w:hAnsi="Arial" w:cs="Arial"/>
+          <w:color w:val="1F3864" w:themeColor="accent5" w:themeShade="80"/>
+        </w:rPr>
+      </w:pPr>
+      <w:r>
+        <w:rPr>
+          <w:rFonts w:ascii="Arial" w:hAnsi="Arial" w:cs="Arial"/>
+          <w:color w:val="1F3864" w:themeColor="accent5" w:themeShade="80"/>
           <w:sz w:val="120"/>
           <w:szCs w:val="120"/>
         </w:rPr>
@@ -90,6 +92,8 @@
           <w:t>@codingburgas.bg</w:t>
         </w:r>
       </w:hyperlink>
+      <w:bookmarkStart w:id="0" w:name="_GoBack"/>
+      <w:bookmarkEnd w:id="0"/>
     </w:p>
     <w:p>
       <w:pPr>
@@ -300,8 +304,8 @@
         </w:rPr>
       </w:pPr>
     </w:p>
-    <w:bookmarkStart w:id="0" w:name="_MON_1650122768"/>
-    <w:bookmarkEnd w:id="0"/>
+    <w:bookmarkStart w:id="1" w:name="_MON_1650122768"/>
+    <w:bookmarkEnd w:id="1"/>
     <w:p>
       <w:pPr>
         <w:jc w:val="center"/>
@@ -333,10 +337,10 @@
             <v:path o:extrusionok="f" gradientshapeok="t" o:connecttype="rect"/>
             <o:lock v:ext="edit" aspectratio="t"/>
           </v:shapetype>
-          <v:shape id="_x0000_i1049" type="#_x0000_t75" style="width:588pt;height:687pt" o:ole="">
+          <v:shape id="_x0000_i1025" type="#_x0000_t75" style="width:588pt;height:687pt" o:ole="">
             <v:imagedata r:id="rId16" o:title=""/>
           </v:shape>
-          <o:OLEObject Type="Embed" ProgID="Word.Document.12" ShapeID="_x0000_i1049" DrawAspect="Content" ObjectID="_1653499394" r:id="rId17">
+          <o:OLEObject Type="Embed" ProgID="Word.Document.12" ShapeID="_x0000_i1025" DrawAspect="Content" ObjectID="_1653499977" r:id="rId17">
             <o:FieldCodes>\s</o:FieldCodes>
           </o:OLEObject>
         </w:object>
@@ -496,7 +500,25 @@
         <w:rPr>
           <w:rFonts w:ascii="Arial" w:hAnsi="Arial" w:cs="Arial"/>
         </w:rPr>
-        <w:t>d to the project and gave suggestion on how we should do it</w:t>
+        <w:t>d to the project and gave suggestion</w:t>
+      </w:r>
+      <w:r>
+        <w:rPr>
+          <w:rFonts w:ascii="Arial" w:hAnsi="Arial" w:cs="Arial"/>
+        </w:rPr>
+        <w:t>s</w:t>
+      </w:r>
+      <w:r>
+        <w:rPr>
+          <w:rFonts w:ascii="Arial" w:hAnsi="Arial" w:cs="Arial"/>
+        </w:rPr>
+        <w:t xml:space="preserve"> on how we should do </w:t>
+      </w:r>
+      <w:r>
+        <w:rPr>
+          <w:rFonts w:ascii="Arial" w:hAnsi="Arial" w:cs="Arial"/>
+        </w:rPr>
+        <w:t>the code</w:t>
       </w:r>
       <w:r>
         <w:rPr>
@@ -520,6 +542,24 @@
           <w:rFonts w:ascii="Arial" w:hAnsi="Arial" w:cs="Arial"/>
         </w:rPr>
       </w:pPr>
+      <w:r>
+        <w:rPr>
+          <w:rFonts w:ascii="Arial" w:hAnsi="Arial" w:cs="Arial"/>
+        </w:rPr>
+        <w:t>The second step was the making of the documentation and presentation, where again, we had regular meetings, discussing the design and contents</w:t>
+      </w:r>
+      <w:r>
+        <w:rPr>
+          <w:rFonts w:ascii="Arial" w:hAnsi="Arial" w:cs="Arial"/>
+        </w:rPr>
+        <w:t xml:space="preserve"> we were going to use</w:t>
+      </w:r>
+      <w:r>
+        <w:rPr>
+          <w:rFonts w:ascii="Arial" w:hAnsi="Arial" w:cs="Arial"/>
+        </w:rPr>
+        <w:t>.</w:t>
+      </w:r>
     </w:p>
     <w:p>
       <w:pPr>
@@ -530,18 +570,6 @@
           <w:rFonts w:ascii="Arial" w:hAnsi="Arial" w:cs="Arial"/>
         </w:rPr>
       </w:pPr>
-      <w:r>
-        <w:rPr>
-          <w:rFonts w:ascii="Arial" w:hAnsi="Arial" w:cs="Arial"/>
-        </w:rPr>
-        <w:t>The second step was the making of the documentation and presentation, where again, we had regular meetings, discussing the design and contents</w:t>
-      </w:r>
-      <w:r>
-        <w:rPr>
-          <w:rFonts w:ascii="Arial" w:hAnsi="Arial" w:cs="Arial"/>
-        </w:rPr>
-        <w:t xml:space="preserve"> we were going to use</w:t>
-      </w:r>
     </w:p>
     <w:p>
       <w:pPr>
@@ -602,18 +630,6 @@
           <w:rFonts w:ascii="Arial" w:hAnsi="Arial" w:cs="Arial"/>
         </w:rPr>
       </w:pPr>
-    </w:p>
-    <w:p>
-      <w:pPr>
-        <w:pStyle w:val="ListParagraph"/>
-        <w:spacing w:line="600" w:lineRule="auto"/>
-        <w:ind w:left="360" w:firstLine="360"/>
-        <w:rPr>
-          <w:rFonts w:ascii="Arial" w:hAnsi="Arial" w:cs="Arial"/>
-        </w:rPr>
-      </w:pPr>
-      <w:bookmarkStart w:id="1" w:name="_GoBack"/>
-      <w:bookmarkEnd w:id="1"/>
     </w:p>
     <w:p>
       <w:pPr>
@@ -695,10 +711,10 @@
       </w:pPr>
       <w:r>
         <w:object w:dxaOrig="9147" w:dyaOrig="4140" w14:anchorId="022572B1">
-          <v:shape id="_x0000_i1046" type="#_x0000_t75" style="width:457.5pt;height:207pt" o:ole="">
+          <v:shape id="_x0000_i1026" type="#_x0000_t75" style="width:457.5pt;height:207pt" o:ole="">
             <v:imagedata r:id="rId18" o:title=""/>
           </v:shape>
-          <o:OLEObject Type="Embed" ProgID="Word.Document.12" ShapeID="_x0000_i1046" DrawAspect="Content" ObjectID="_1653499395" r:id="rId19">
+          <o:OLEObject Type="Embed" ProgID="Word.Document.12" ShapeID="_x0000_i1026" DrawAspect="Content" ObjectID="_1653499978" r:id="rId19">
             <o:FieldCodes>\s</o:FieldCodes>
           </o:OLEObject>
         </w:object>
@@ -755,16 +771,6 @@
       <w:pPr>
         <w:pStyle w:val="ListParagraph"/>
         <w:spacing w:line="600" w:lineRule="auto"/>
-        <w:ind w:left="360"/>
-        <w:rPr>
-          <w:rFonts w:ascii="Arial" w:hAnsi="Arial" w:cs="Arial"/>
-        </w:rPr>
-      </w:pPr>
-    </w:p>
-    <w:p>
-      <w:pPr>
-        <w:pStyle w:val="ListParagraph"/>
-        <w:spacing w:line="600" w:lineRule="auto"/>
         <w:ind w:left="360" w:firstLine="360"/>
         <w:rPr>
           <w:rFonts w:ascii="Arial" w:hAnsi="Arial" w:cs="Arial"/>
@@ -782,16 +788,6 @@
         </w:rPr>
         <w:t>the latest version of Word was used, not only in the text part, but also in the program chart.</w:t>
       </w:r>
-    </w:p>
-    <w:p>
-      <w:pPr>
-        <w:pStyle w:val="ListParagraph"/>
-        <w:spacing w:line="600" w:lineRule="auto"/>
-        <w:ind w:left="360" w:firstLine="360"/>
-        <w:rPr>
-          <w:rFonts w:ascii="Arial" w:hAnsi="Arial" w:cs="Arial"/>
-        </w:rPr>
-      </w:pPr>
     </w:p>
     <w:p>
       <w:pPr>
@@ -927,8 +923,7 @@
           <w:sz w:val="21"/>
           <w:szCs w:val="21"/>
         </w:rPr>
-        <w:lastRenderedPageBreak/>
-        <w:t>ourselves</w:t>
+        <w:t xml:space="preserve">forward. </w:t>
       </w:r>
       <w:r>
         <w:rPr>
@@ -937,7 +932,7 @@
           <w:sz w:val="21"/>
           <w:szCs w:val="21"/>
         </w:rPr>
-        <w:t xml:space="preserve"> forward. </w:t>
+        <w:t>Many people don’t go to libraries now</w:t>
       </w:r>
       <w:r>
         <w:rPr>
@@ -946,7 +941,7 @@
           <w:sz w:val="21"/>
           <w:szCs w:val="21"/>
         </w:rPr>
-        <w:t>Many people don’t go to libraries now days but instead read book online,</w:t>
+        <w:t>a</w:t>
       </w:r>
       <w:r>
         <w:rPr>
@@ -955,7 +950,7 @@
           <w:sz w:val="21"/>
           <w:szCs w:val="21"/>
         </w:rPr>
-        <w:t xml:space="preserve"> </w:t>
+        <w:t>days but instead read</w:t>
       </w:r>
       <w:r>
         <w:rPr>
@@ -964,7 +959,7 @@
           <w:sz w:val="21"/>
           <w:szCs w:val="21"/>
         </w:rPr>
-        <w:t>w</w:t>
+        <w:t xml:space="preserve"> a</w:t>
       </w:r>
       <w:r>
         <w:rPr>
@@ -973,7 +968,44 @@
           <w:sz w:val="21"/>
           <w:szCs w:val="21"/>
         </w:rPr>
-        <w:t xml:space="preserve">hat we made is an attempt to </w:t>
+        <w:t xml:space="preserve"> book online,</w:t>
+      </w:r>
+      <w:r>
+        <w:rPr>
+          <w:rFonts w:ascii="Verdana" w:hAnsi="Verdana"/>
+          <w:color w:val="0D0D0D" w:themeColor="text1" w:themeTint="F2"/>
+          <w:sz w:val="21"/>
+          <w:szCs w:val="21"/>
+        </w:rPr>
+        <w:t xml:space="preserve"> </w:t>
+      </w:r>
+      <w:r>
+        <w:rPr>
+          <w:rFonts w:ascii="Verdana" w:hAnsi="Verdana"/>
+          <w:color w:val="0D0D0D" w:themeColor="text1" w:themeTint="F2"/>
+          <w:sz w:val="21"/>
+          <w:szCs w:val="21"/>
+        </w:rPr>
+        <w:t>w</w:t>
+      </w:r>
+      <w:r>
+        <w:rPr>
+          <w:rFonts w:ascii="Verdana" w:hAnsi="Verdana"/>
+          <w:color w:val="0D0D0D" w:themeColor="text1" w:themeTint="F2"/>
+          <w:sz w:val="21"/>
+          <w:szCs w:val="21"/>
+        </w:rPr>
+        <w:t xml:space="preserve">hat </w:t>
+      </w:r>
+      <w:r>
+        <w:rPr>
+          <w:rFonts w:ascii="Verdana" w:hAnsi="Verdana"/>
+          <w:color w:val="0D0D0D" w:themeColor="text1" w:themeTint="F2"/>
+          <w:sz w:val="21"/>
+          <w:szCs w:val="21"/>
+        </w:rPr>
+        <w:lastRenderedPageBreak/>
+        <w:t xml:space="preserve">we made is an attempt to </w:t>
       </w:r>
       <w:r>
         <w:rPr>
@@ -3826,34 +3858,6 @@
 </file>
 
 <file path=customXml/item1.xml><?xml version="1.0" encoding="utf-8"?>
-<?mso-contentType ?>
-<customXsn xmlns="http://schemas.microsoft.com/office/2006/metadata/customXsn">
-  <xsnLocation/>
-  <cached>True</cached>
-  <openByDefault>True</openByDefault>
-  <xsnScope/>
-</customXsn>
-</file>
-
-<file path=customXml/item2.xml><?xml version="1.0" encoding="utf-8"?>
-<p:properties xmlns:p="http://schemas.microsoft.com/office/2006/metadata/properties" xmlns:xsi="http://www.w3.org/2001/XMLSchema-instance">
-  <documentManagement>
-    <SH_Category xmlns="114cf2ed-3f97-4887-a5ef-3ea13b1ac6d8">Resource</SH_Category>
-    <SH_Topic xmlns="06aacc57-63d3-4a1c-b9a9-a6c20c4993ad" xsi:nil="true"/>
-  </documentManagement>
-</p:properties>
-</file>
-
-<file path=customXml/item3.xml><?xml version="1.0" encoding="utf-8"?>
-<?mso-contentType ?>
-<FormTemplates xmlns="http://schemas.microsoft.com/sharepoint/v3/contenttype/forms">
-  <Display>DocumentLibraryForm</Display>
-  <Edit>DocumentLibraryForm</Edit>
-  <New>DocumentLibraryForm</New>
-</FormTemplates>
-</file>
-
-<file path=customXml/item4.xml><?xml version="1.0" encoding="utf-8"?>
 <ct:contentTypeSchema xmlns:ct="http://schemas.microsoft.com/office/2006/metadata/contentType" xmlns:ma="http://schemas.microsoft.com/office/2006/metadata/properties/metaAttributes" ct:_="" ma:_="" ma:contentTypeName="Document" ma:contentTypeID="0x0101000ED4288C93E2E1489194A36478C0D997" ma:contentTypeVersion="2" ma:contentTypeDescription="Create a new document." ma:contentTypeScope="" ma:versionID="2e1425a4e515bc8de1b62be4f6cb4a0c">
   <xsd:schema xmlns:xsd="http://www.w3.org/2001/XMLSchema" xmlns:p="http://schemas.microsoft.com/office/2006/metadata/properties" xmlns:ns2="114cf2ed-3f97-4887-a5ef-3ea13b1ac6d8" xmlns:ns3="06aacc57-63d3-4a1c-b9a9-a6c20c4993ad" targetNamespace="http://schemas.microsoft.com/office/2006/metadata/properties" ma:root="true" ma:fieldsID="29a537ebdc04dad8cd95ca2090f69be4" ns2:_="" ns3:_="">
     <xsd:import namespace="114cf2ed-3f97-4887-a5ef-3ea13b1ac6d8"/>
@@ -3947,37 +3951,39 @@
 </ct:contentTypeSchema>
 </file>
 
+<file path=customXml/item2.xml><?xml version="1.0" encoding="utf-8"?>
+<?mso-contentType ?>
+<FormTemplates xmlns="http://schemas.microsoft.com/sharepoint/v3/contenttype/forms">
+  <Display>DocumentLibraryForm</Display>
+  <Edit>DocumentLibraryForm</Edit>
+  <New>DocumentLibraryForm</New>
+</FormTemplates>
+</file>
+
+<file path=customXml/item3.xml><?xml version="1.0" encoding="utf-8"?>
+<p:properties xmlns:p="http://schemas.microsoft.com/office/2006/metadata/properties" xmlns:xsi="http://www.w3.org/2001/XMLSchema-instance">
+  <documentManagement>
+    <SH_Category xmlns="114cf2ed-3f97-4887-a5ef-3ea13b1ac6d8">Resource</SH_Category>
+    <SH_Topic xmlns="06aacc57-63d3-4a1c-b9a9-a6c20c4993ad" xsi:nil="true"/>
+  </documentManagement>
+</p:properties>
+</file>
+
+<file path=customXml/item4.xml><?xml version="1.0" encoding="utf-8"?>
+<?mso-contentType ?>
+<customXsn xmlns="http://schemas.microsoft.com/office/2006/metadata/customXsn">
+  <xsnLocation/>
+  <cached>True</cached>
+  <openByDefault>True</openByDefault>
+  <xsnScope/>
+</customXsn>
+</file>
+
 <file path=customXml/item5.xml><?xml version="1.0" encoding="utf-8"?>
 <b:Sources xmlns:b="http://schemas.openxmlformats.org/officeDocument/2006/bibliography" xmlns="http://schemas.openxmlformats.org/officeDocument/2006/bibliography" SelectedStyle="\APASixthEditionOfficeOnline.xsl" StyleName="APA" Version="6"/>
 </file>
 
 <file path=customXml/itemProps1.xml><?xml version="1.0" encoding="utf-8"?>
-<ds:datastoreItem xmlns:ds="http://schemas.openxmlformats.org/officeDocument/2006/customXml" ds:itemID="{79400219-00D9-40D9-8C4D-8651527A45AE}">
-  <ds:schemaRefs>
-    <ds:schemaRef ds:uri="http://schemas.microsoft.com/office/2006/metadata/customXsn"/>
-  </ds:schemaRefs>
-</ds:datastoreItem>
-</file>
-
-<file path=customXml/itemProps2.xml><?xml version="1.0" encoding="utf-8"?>
-<ds:datastoreItem xmlns:ds="http://schemas.openxmlformats.org/officeDocument/2006/customXml" ds:itemID="{987C0BA2-DB65-4CD1-86C6-98F1CB0E0328}">
-  <ds:schemaRefs>
-    <ds:schemaRef ds:uri="http://schemas.microsoft.com/office/2006/metadata/properties"/>
-    <ds:schemaRef ds:uri="114cf2ed-3f97-4887-a5ef-3ea13b1ac6d8"/>
-    <ds:schemaRef ds:uri="06aacc57-63d3-4a1c-b9a9-a6c20c4993ad"/>
-  </ds:schemaRefs>
-</ds:datastoreItem>
-</file>
-
-<file path=customXml/itemProps3.xml><?xml version="1.0" encoding="utf-8"?>
-<ds:datastoreItem xmlns:ds="http://schemas.openxmlformats.org/officeDocument/2006/customXml" ds:itemID="{F0359C04-C037-4569-8AB2-69FE953524A8}">
-  <ds:schemaRefs>
-    <ds:schemaRef ds:uri="http://schemas.microsoft.com/sharepoint/v3/contenttype/forms"/>
-  </ds:schemaRefs>
-</ds:datastoreItem>
-</file>
-
-<file path=customXml/itemProps4.xml><?xml version="1.0" encoding="utf-8"?>
 <ds:datastoreItem xmlns:ds="http://schemas.openxmlformats.org/officeDocument/2006/customXml" ds:itemID="{62D48385-7FDC-4D22-9938-FE30950EC8C1}">
   <ds:schemaRefs>
     <ds:schemaRef ds:uri="http://schemas.microsoft.com/office/2006/metadata/contentType"/>
@@ -3995,8 +4001,34 @@
 </ds:datastoreItem>
 </file>
 
+<file path=customXml/itemProps2.xml><?xml version="1.0" encoding="utf-8"?>
+<ds:datastoreItem xmlns:ds="http://schemas.openxmlformats.org/officeDocument/2006/customXml" ds:itemID="{F0359C04-C037-4569-8AB2-69FE953524A8}">
+  <ds:schemaRefs>
+    <ds:schemaRef ds:uri="http://schemas.microsoft.com/sharepoint/v3/contenttype/forms"/>
+  </ds:schemaRefs>
+</ds:datastoreItem>
+</file>
+
+<file path=customXml/itemProps3.xml><?xml version="1.0" encoding="utf-8"?>
+<ds:datastoreItem xmlns:ds="http://schemas.openxmlformats.org/officeDocument/2006/customXml" ds:itemID="{987C0BA2-DB65-4CD1-86C6-98F1CB0E0328}">
+  <ds:schemaRefs>
+    <ds:schemaRef ds:uri="http://schemas.microsoft.com/office/2006/metadata/properties"/>
+    <ds:schemaRef ds:uri="114cf2ed-3f97-4887-a5ef-3ea13b1ac6d8"/>
+    <ds:schemaRef ds:uri="06aacc57-63d3-4a1c-b9a9-a6c20c4993ad"/>
+  </ds:schemaRefs>
+</ds:datastoreItem>
+</file>
+
+<file path=customXml/itemProps4.xml><?xml version="1.0" encoding="utf-8"?>
+<ds:datastoreItem xmlns:ds="http://schemas.openxmlformats.org/officeDocument/2006/customXml" ds:itemID="{79400219-00D9-40D9-8C4D-8651527A45AE}">
+  <ds:schemaRefs>
+    <ds:schemaRef ds:uri="http://schemas.microsoft.com/office/2006/metadata/customXsn"/>
+  </ds:schemaRefs>
+</ds:datastoreItem>
+</file>
+
 <file path=customXml/itemProps5.xml><?xml version="1.0" encoding="utf-8"?>
-<ds:datastoreItem xmlns:ds="http://schemas.openxmlformats.org/officeDocument/2006/customXml" ds:itemID="{985B2864-5016-4581-94FC-83DD3C3DBD31}">
+<ds:datastoreItem xmlns:ds="http://schemas.openxmlformats.org/officeDocument/2006/customXml" ds:itemID="{0BF6E9B1-AC27-4E5A-9229-0806C087ECC9}">
   <ds:schemaRefs>
     <ds:schemaRef ds:uri="http://schemas.openxmlformats.org/officeDocument/2006/bibliography"/>
   </ds:schemaRefs>

</xml_diff>